<commit_message>
mysql-数据库select、分组函数以及orderby limit、delete having update 的语法使用
</commit_message>
<xml_diff>
--- a/mysql/mysql.docx
+++ b/mysql/mysql.docx
@@ -3821,6 +3821,13 @@
     </w:p>
     <w:p>
       <w:pPr>
+        <w:rPr>
+          <w:rFonts w:hint="eastAsia"/>
+        </w:rPr>
+      </w:pPr>
+    </w:p>
+    <w:p>
+      <w:pPr>
         <w:pStyle w:val="4"/>
       </w:pPr>
       <w:r>
@@ -3929,9 +3936,6 @@
     <w:p>
       <w:pPr>
         <w:pStyle w:val="3"/>
-        <w:rPr>
-          <w:rFonts w:hint="eastAsia"/>
-        </w:rPr>
       </w:pPr>
       <w:r>
         <w:rPr>
@@ -3979,20 +3983,8 @@
         <w:t>nsert</w:t>
       </w:r>
     </w:p>
-    <w:p>
-      <w:pPr>
-        <w:rPr>
-          <w:rFonts w:hint="eastAsia"/>
-        </w:rPr>
-      </w:pPr>
-    </w:p>
-    <w:p>
-      <w:pPr>
-        <w:rPr>
-          <w:rFonts w:hint="eastAsia"/>
-        </w:rPr>
-      </w:pPr>
-    </w:p>
+    <w:p/>
+    <w:p/>
     <w:p>
       <w:pPr>
         <w:pStyle w:val="4"/>
@@ -4022,9 +4014,6 @@
     <w:p>
       <w:pPr>
         <w:pStyle w:val="4"/>
-        <w:rPr>
-          <w:rFonts w:hint="eastAsia"/>
-        </w:rPr>
       </w:pPr>
       <w:r>
         <w:rPr>
@@ -4036,13 +4025,7 @@
         <w:t>elect</w:t>
       </w:r>
     </w:p>
-    <w:p>
-      <w:pPr>
-        <w:rPr>
-          <w:rFonts w:hint="eastAsia"/>
-        </w:rPr>
-      </w:pPr>
-    </w:p>
+    <w:p/>
     <w:sectPr>
       <w:pgSz w:w="11906" w:h="16838"/>
       <w:pgMar w:top="1440" w:right="1800" w:bottom="1440" w:left="1800" w:header="851" w:footer="992" w:gutter="0"/>

</xml_diff>